<commit_message>
terminal question 2 added
</commit_message>
<xml_diff>
--- a/terminal(Fa21-bcs-057)Ziyad_Amjad.docx
+++ b/terminal(Fa21-bcs-057)Ziyad_Amjad.docx
@@ -3,13 +3,292 @@
 <w:document xmlns:wpc="http://schemas.microsoft.com/office/word/2010/wordprocessingCanvas" xmlns:cx="http://schemas.microsoft.com/office/drawing/2014/chartex" xmlns:cx1="http://schemas.microsoft.com/office/drawing/2015/9/8/chartex" xmlns:mc="http://schemas.openxmlformats.org/markup-compatibility/2006" xmlns:o="urn:schemas-microsoft-com:office:office" xmlns:r="http://schemas.openxmlformats.org/officeDocument/2006/relationships" xmlns:m="http://schemas.openxmlformats.org/officeDocument/2006/math" xmlns:v="urn:schemas-microsoft-com:vml" xmlns:wp14="http://schemas.microsoft.com/office/word/2010/wordprocessingDrawing" xmlns:wp="http://schemas.openxmlformats.org/drawingml/2006/wordprocessingDrawing" xmlns:w10="urn:schemas-microsoft-com:office:word" xmlns:w="http://schemas.openxmlformats.org/wordprocessingml/2006/main" xmlns:w14="http://schemas.microsoft.com/office/word/2010/wordml" xmlns:w15="http://schemas.microsoft.com/office/word/2012/wordml" xmlns:w16se="http://schemas.microsoft.com/office/word/2015/wordml/symex" xmlns:wpg="http://schemas.microsoft.com/office/word/2010/wordprocessingGroup" xmlns:wpi="http://schemas.microsoft.com/office/word/2010/wordprocessingInk" xmlns:wne="http://schemas.microsoft.com/office/word/2006/wordml" xmlns:wps="http://schemas.microsoft.com/office/word/2010/wordprocessingShape" mc:Ignorable="w14 w15 w16se wp14">
   <w:body>
     <w:p>
-      <w:pPr>
-        <w:spacing w:line="278" w:lineRule="auto"/>
-        <w:jc w:val="left"/>
-      </w:pPr>
-      <w:r>
-        <w:br w:type="page"/>
-      </w:r>
+      <w:r>
+        <w:rPr>
+          <w:rFonts w:eastAsia="Calibri"/>
+          <w:noProof/>
+          <w:color w:val="000000"/>
+        </w:rPr>
+        <w:drawing>
+          <wp:anchor distT="0" distB="0" distL="114300" distR="114300" simplePos="0" relativeHeight="251659264" behindDoc="0" locked="0" layoutInCell="1" allowOverlap="1" wp14:anchorId="020558C0" wp14:editId="222A7F04">
+            <wp:simplePos x="0" y="0"/>
+            <wp:positionH relativeFrom="column">
+              <wp:posOffset>1659255</wp:posOffset>
+            </wp:positionH>
+            <wp:positionV relativeFrom="paragraph">
+              <wp:posOffset>91440</wp:posOffset>
+            </wp:positionV>
+            <wp:extent cx="1976120" cy="1976120"/>
+            <wp:effectExtent l="0" t="0" r="5080" b="5080"/>
+            <wp:wrapNone/>
+            <wp:docPr id="15" name="Picture 2" descr="Logo, company name&#10;&#10;Description automatically generated"/>
+            <wp:cNvGraphicFramePr>
+              <a:graphicFrameLocks xmlns:a="http://schemas.openxmlformats.org/drawingml/2006/main" noChangeAspect="1"/>
+            </wp:cNvGraphicFramePr>
+            <a:graphic xmlns:a="http://schemas.openxmlformats.org/drawingml/2006/main">
+              <a:graphicData uri="http://schemas.openxmlformats.org/drawingml/2006/picture">
+                <pic:pic xmlns:pic="http://schemas.openxmlformats.org/drawingml/2006/picture">
+                  <pic:nvPicPr>
+                    <pic:cNvPr id="15" name="Picture 2" descr="Logo, company name&#10;&#10;Description automatically generated"/>
+                    <pic:cNvPicPr>
+                      <a:picLocks noChangeAspect="1" noChangeArrowheads="1"/>
+                    </pic:cNvPicPr>
+                  </pic:nvPicPr>
+                  <pic:blipFill>
+                    <a:blip r:embed="rId5">
+                      <a:extLst>
+                        <a:ext uri="{28A0092B-C50C-407E-A947-70E740481C1C}">
+                          <a14:useLocalDpi xmlns:a14="http://schemas.microsoft.com/office/drawing/2010/main" val="0"/>
+                        </a:ext>
+                      </a:extLst>
+                    </a:blip>
+                    <a:srcRect/>
+                    <a:stretch>
+                      <a:fillRect/>
+                    </a:stretch>
+                  </pic:blipFill>
+                  <pic:spPr>
+                    <a:xfrm>
+                      <a:off x="0" y="0"/>
+                      <a:ext cx="1976120" cy="1976120"/>
+                    </a:xfrm>
+                    <a:prstGeom prst="rect">
+                      <a:avLst/>
+                    </a:prstGeom>
+                    <a:noFill/>
+                  </pic:spPr>
+                </pic:pic>
+              </a:graphicData>
+            </a:graphic>
+          </wp:anchor>
+        </w:drawing>
+      </w:r>
+    </w:p>
+    <w:p/>
+    <w:p/>
+    <w:p/>
+    <w:p/>
+    <w:p/>
+    <w:p/>
+    <w:p/>
+    <w:p>
+      <w:pPr>
+        <w:autoSpaceDE w:val="0"/>
+        <w:autoSpaceDN w:val="0"/>
+        <w:adjustRightInd w:val="0"/>
+        <w:jc w:val="center"/>
+        <w:rPr>
+          <w:rFonts w:eastAsia="Calibri"/>
+          <w:b/>
+          <w:sz w:val="44"/>
+          <w:szCs w:val="44"/>
+        </w:rPr>
+      </w:pPr>
+      <w:r>
+        <w:rPr>
+          <w:rFonts w:eastAsia="Calibri"/>
+          <w:b/>
+          <w:sz w:val="44"/>
+          <w:szCs w:val="44"/>
+        </w:rPr>
+        <w:t>COMSATS University Islamabad (CUI)</w:t>
+      </w:r>
+    </w:p>
+    <w:p>
+      <w:pPr>
+        <w:autoSpaceDE w:val="0"/>
+        <w:autoSpaceDN w:val="0"/>
+        <w:adjustRightInd w:val="0"/>
+        <w:jc w:val="center"/>
+        <w:rPr>
+          <w:rFonts w:eastAsia="Calibri"/>
+          <w:b/>
+          <w:sz w:val="44"/>
+          <w:szCs w:val="44"/>
+        </w:rPr>
+      </w:pPr>
+    </w:p>
+    <w:p>
+      <w:pPr>
+        <w:autoSpaceDE w:val="0"/>
+        <w:autoSpaceDN w:val="0"/>
+        <w:adjustRightInd w:val="0"/>
+        <w:jc w:val="center"/>
+        <w:rPr>
+          <w:rFonts w:eastAsia="Calibri"/>
+          <w:b/>
+          <w:sz w:val="32"/>
+          <w:szCs w:val="32"/>
+        </w:rPr>
+      </w:pPr>
+      <w:r>
+        <w:rPr>
+          <w:rFonts w:eastAsia="Calibri"/>
+          <w:b/>
+          <w:sz w:val="32"/>
+          <w:szCs w:val="32"/>
+        </w:rPr>
+        <w:t xml:space="preserve">Lab Terminal </w:t>
+      </w:r>
+    </w:p>
+    <w:p>
+      <w:pPr>
+        <w:autoSpaceDE w:val="0"/>
+        <w:autoSpaceDN w:val="0"/>
+        <w:adjustRightInd w:val="0"/>
+        <w:jc w:val="center"/>
+        <w:rPr>
+          <w:rFonts w:eastAsia="Calibri"/>
+          <w:b/>
+          <w:sz w:val="32"/>
+          <w:szCs w:val="32"/>
+        </w:rPr>
+      </w:pPr>
+      <w:r>
+        <w:rPr>
+          <w:rFonts w:eastAsia="Calibri"/>
+          <w:b/>
+          <w:sz w:val="32"/>
+          <w:szCs w:val="32"/>
+        </w:rPr>
+        <w:t>Submitted to: Sir Bilal Bukhari</w:t>
+      </w:r>
+    </w:p>
+    <w:p>
+      <w:pPr>
+        <w:autoSpaceDE w:val="0"/>
+        <w:autoSpaceDN w:val="0"/>
+        <w:adjustRightInd w:val="0"/>
+        <w:jc w:val="center"/>
+        <w:rPr>
+          <w:rFonts w:eastAsia="Calibri"/>
+          <w:b/>
+          <w:sz w:val="32"/>
+          <w:szCs w:val="32"/>
+        </w:rPr>
+      </w:pPr>
+      <w:r>
+        <w:rPr>
+          <w:rFonts w:eastAsia="Calibri"/>
+          <w:b/>
+          <w:sz w:val="32"/>
+          <w:szCs w:val="32"/>
+        </w:rPr>
+        <w:t>Submitted By: Ziyad Amjad</w:t>
+      </w:r>
+    </w:p>
+    <w:p>
+      <w:pPr>
+        <w:autoSpaceDE w:val="0"/>
+        <w:autoSpaceDN w:val="0"/>
+        <w:adjustRightInd w:val="0"/>
+        <w:jc w:val="center"/>
+        <w:rPr>
+          <w:rFonts w:eastAsia="Calibri"/>
+          <w:b/>
+          <w:sz w:val="32"/>
+          <w:szCs w:val="32"/>
+        </w:rPr>
+      </w:pPr>
+      <w:proofErr w:type="spellStart"/>
+      <w:r>
+        <w:rPr>
+          <w:rFonts w:eastAsia="Calibri"/>
+          <w:b/>
+          <w:sz w:val="32"/>
+          <w:szCs w:val="32"/>
+        </w:rPr>
+        <w:t>Reg</w:t>
+      </w:r>
+      <w:proofErr w:type="spellEnd"/>
+      <w:r>
+        <w:rPr>
+          <w:rFonts w:eastAsia="Calibri"/>
+          <w:b/>
+          <w:sz w:val="32"/>
+          <w:szCs w:val="32"/>
+        </w:rPr>
+        <w:t xml:space="preserve"> No: FA21-BCS-057</w:t>
+      </w:r>
+    </w:p>
+    <w:p>
+      <w:pPr>
+        <w:autoSpaceDE w:val="0"/>
+        <w:autoSpaceDN w:val="0"/>
+        <w:adjustRightInd w:val="0"/>
+        <w:jc w:val="center"/>
+        <w:rPr>
+          <w:rFonts w:eastAsia="Calibri"/>
+          <w:b/>
+          <w:sz w:val="32"/>
+          <w:szCs w:val="32"/>
+        </w:rPr>
+      </w:pPr>
+      <w:r>
+        <w:rPr>
+          <w:rFonts w:eastAsia="Calibri"/>
+          <w:b/>
+          <w:sz w:val="32"/>
+          <w:szCs w:val="32"/>
+        </w:rPr>
+        <w:t>Course: Topics in Computer Science</w:t>
+      </w:r>
+    </w:p>
+    <w:p>
+      <w:pPr>
+        <w:autoSpaceDE w:val="0"/>
+        <w:autoSpaceDN w:val="0"/>
+        <w:adjustRightInd w:val="0"/>
+        <w:jc w:val="center"/>
+        <w:rPr>
+          <w:rFonts w:eastAsia="Calibri"/>
+          <w:b/>
+          <w:sz w:val="32"/>
+          <w:szCs w:val="32"/>
+        </w:rPr>
+      </w:pPr>
+      <w:r>
+        <w:rPr>
+          <w:rFonts w:eastAsia="Calibri"/>
+          <w:b/>
+          <w:sz w:val="32"/>
+          <w:szCs w:val="32"/>
+        </w:rPr>
+        <w:t xml:space="preserve">Date: 3 </w:t>
+      </w:r>
+      <w:proofErr w:type="spellStart"/>
+      <w:proofErr w:type="gramStart"/>
+      <w:r>
+        <w:rPr>
+          <w:rFonts w:eastAsia="Calibri"/>
+          <w:b/>
+          <w:sz w:val="32"/>
+          <w:szCs w:val="32"/>
+        </w:rPr>
+        <w:t>jan</w:t>
+      </w:r>
+      <w:proofErr w:type="spellEnd"/>
+      <w:proofErr w:type="gramEnd"/>
+      <w:r>
+        <w:rPr>
+          <w:rFonts w:eastAsia="Calibri"/>
+          <w:b/>
+          <w:sz w:val="32"/>
+          <w:szCs w:val="32"/>
+        </w:rPr>
+        <w:t>, 2025</w:t>
+      </w:r>
+    </w:p>
+    <w:p/>
+    <w:p/>
+    <w:p>
+      <w:pPr>
+        <w:tabs>
+          <w:tab w:val="left" w:pos="5670"/>
+        </w:tabs>
+      </w:pPr>
+      <w:bookmarkStart w:id="0" w:name="_GoBack"/>
+      <w:bookmarkEnd w:id="0"/>
     </w:p>
     <w:p>
       <w:pPr>
@@ -17,7 +296,10 @@
       </w:pPr>
       <w:r>
         <w:lastRenderedPageBreak/>
-        <w:t xml:space="preserve">Q1: Sequence Diagram </w:t>
+        <w:t>Q</w:t>
+      </w:r>
+      <w:r>
+        <w:t xml:space="preserve">1: Sequence Diagram </w:t>
       </w:r>
     </w:p>
     <w:p>
@@ -38,7 +320,7 @@
                     <pic:cNvPicPr/>
                   </pic:nvPicPr>
                   <pic:blipFill>
-                    <a:blip r:embed="rId4"/>
+                    <a:blip r:embed="rId6"/>
                     <a:stretch>
                       <a:fillRect/>
                     </a:stretch>
@@ -58,8 +340,6 @@
           </wp:inline>
         </w:drawing>
       </w:r>
-      <w:bookmarkStart w:id="0" w:name="_GoBack"/>
-      <w:bookmarkEnd w:id="0"/>
     </w:p>
     <w:p>
       <w:r>
@@ -80,7 +360,7 @@
                     <pic:cNvPicPr/>
                   </pic:nvPicPr>
                   <pic:blipFill>
-                    <a:blip r:embed="rId5"/>
+                    <a:blip r:embed="rId7"/>
                     <a:stretch>
                       <a:fillRect/>
                     </a:stretch>
@@ -101,6 +381,192 @@
         </w:drawing>
       </w:r>
     </w:p>
+    <w:p>
+      <w:pPr>
+        <w:spacing w:line="278" w:lineRule="auto"/>
+        <w:jc w:val="left"/>
+      </w:pPr>
+      <w:r>
+        <w:br w:type="page"/>
+      </w:r>
+    </w:p>
+    <w:p>
+      <w:pPr>
+        <w:pStyle w:val="Heading1"/>
+      </w:pPr>
+      <w:r>
+        <w:lastRenderedPageBreak/>
+        <w:t xml:space="preserve">Q2: Core functions: </w:t>
+      </w:r>
+    </w:p>
+    <w:p>
+      <w:pPr>
+        <w:pStyle w:val="Heading3"/>
+      </w:pPr>
+      <w:r>
+        <w:t>Insert Function</w:t>
+      </w:r>
+    </w:p>
+    <w:p>
+      <w:pPr>
+        <w:pStyle w:val="NormalWeb"/>
+      </w:pPr>
+      <w:r>
+        <w:t xml:space="preserve">The </w:t>
+      </w:r>
+      <w:r>
+        <w:rPr>
+          <w:rStyle w:val="HTMLCode"/>
+        </w:rPr>
+        <w:t>insert</w:t>
+      </w:r>
+      <w:r>
+        <w:t xml:space="preserve"> function adds new identifiers to the symbol table or updates the type of existing ones:</w:t>
+      </w:r>
+    </w:p>
+    <w:p>
+      <w:pPr>
+        <w:pStyle w:val="NormalWeb"/>
+        <w:numPr>
+          <w:ilvl w:val="0"/>
+          <w:numId w:val="1"/>
+        </w:numPr>
+      </w:pPr>
+      <w:r>
+        <w:rPr>
+          <w:rStyle w:val="Strong"/>
+        </w:rPr>
+        <w:t>Check Existence:</w:t>
+      </w:r>
+      <w:r>
+        <w:t xml:space="preserve"> Uses </w:t>
+      </w:r>
+      <w:r>
+        <w:rPr>
+          <w:rStyle w:val="HTMLCode"/>
+        </w:rPr>
+        <w:t>lookup</w:t>
+      </w:r>
+      <w:r>
+        <w:t xml:space="preserve"> to see if the identifier already exists.</w:t>
+      </w:r>
+    </w:p>
+    <w:p>
+      <w:pPr>
+        <w:pStyle w:val="NormalWeb"/>
+        <w:numPr>
+          <w:ilvl w:val="0"/>
+          <w:numId w:val="1"/>
+        </w:numPr>
+      </w:pPr>
+      <w:r>
+        <w:rPr>
+          <w:rStyle w:val="Strong"/>
+        </w:rPr>
+        <w:t>Add New Identifier:</w:t>
+      </w:r>
+      <w:r>
+        <w:t xml:space="preserve"> If not found, it adds the identifier with its type, assigns a serial number, and sets storage.</w:t>
+      </w:r>
+    </w:p>
+    <w:p>
+      <w:pPr>
+        <w:pStyle w:val="NormalWeb"/>
+        <w:numPr>
+          <w:ilvl w:val="0"/>
+          <w:numId w:val="1"/>
+        </w:numPr>
+      </w:pPr>
+      <w:r>
+        <w:rPr>
+          <w:rStyle w:val="Strong"/>
+        </w:rPr>
+        <w:t>Update Existing Identifier:</w:t>
+      </w:r>
+      <w:r>
+        <w:t xml:space="preserve"> If found, it increments the token number and updates the type.</w:t>
+      </w:r>
+    </w:p>
+    <w:p>
+      <w:pPr>
+        <w:pStyle w:val="Heading3"/>
+      </w:pPr>
+      <w:r>
+        <w:t>Check Scope Update Function</w:t>
+      </w:r>
+    </w:p>
+    <w:p>
+      <w:pPr>
+        <w:pStyle w:val="NormalWeb"/>
+      </w:pPr>
+      <w:r>
+        <w:t xml:space="preserve">The </w:t>
+      </w:r>
+      <w:proofErr w:type="spellStart"/>
+      <w:r>
+        <w:rPr>
+          <w:rStyle w:val="HTMLCode"/>
+        </w:rPr>
+        <w:t>check_scope_update</w:t>
+      </w:r>
+      <w:proofErr w:type="spellEnd"/>
+      <w:r>
+        <w:t xml:space="preserve"> function updates the value of an identifier based on its scope:</w:t>
+      </w:r>
+    </w:p>
+    <w:p>
+      <w:pPr>
+        <w:pStyle w:val="NormalWeb"/>
+        <w:numPr>
+          <w:ilvl w:val="0"/>
+          <w:numId w:val="2"/>
+        </w:numPr>
+      </w:pPr>
+      <w:r>
+        <w:rPr>
+          <w:rStyle w:val="Strong"/>
+        </w:rPr>
+        <w:t>Find Most Recent Scope:</w:t>
+      </w:r>
+      <w:r>
+        <w:t xml:space="preserve"> Searches the symbol table to find the most recent scope of the identifier.</w:t>
+      </w:r>
+    </w:p>
+    <w:p>
+      <w:pPr>
+        <w:pStyle w:val="NormalWeb"/>
+        <w:numPr>
+          <w:ilvl w:val="0"/>
+          <w:numId w:val="2"/>
+        </w:numPr>
+      </w:pPr>
+      <w:r>
+        <w:rPr>
+          <w:rStyle w:val="Strong"/>
+        </w:rPr>
+        <w:t>Update Value:</w:t>
+      </w:r>
+      <w:r>
+        <w:t xml:space="preserve"> Converts the value from a string to a float (or </w:t>
+      </w:r>
+      <w:proofErr w:type="spellStart"/>
+      <w:r>
+        <w:t>int</w:t>
+      </w:r>
+      <w:proofErr w:type="spellEnd"/>
+      <w:r>
+        <w:t xml:space="preserve"> if the type is INT) and updates the symbol table with the new value.</w:t>
+      </w:r>
+    </w:p>
+    <w:p>
+      <w:pPr>
+        <w:pStyle w:val="NormalWeb"/>
+      </w:pPr>
+      <w:r>
+        <w:t>These functions are essential for maintaining and updating the symbol table with accurate identifier information.</w:t>
+      </w:r>
+    </w:p>
+    <w:p/>
     <w:sectPr>
       <w:pgSz w:w="12240" w:h="15840"/>
       <w:pgMar w:top="1440" w:right="1440" w:bottom="1440" w:left="1440" w:header="720" w:footer="720" w:gutter="0"/>
@@ -109,6 +575,243 @@
     </w:sectPr>
   </w:body>
 </w:document>
+</file>
+
+<file path=word/numbering.xml><?xml version="1.0" encoding="utf-8"?>
+<w:numbering xmlns:wpc="http://schemas.microsoft.com/office/word/2010/wordprocessingCanvas" xmlns:cx="http://schemas.microsoft.com/office/drawing/2014/chartex" xmlns:cx1="http://schemas.microsoft.com/office/drawing/2015/9/8/chartex" xmlns:mc="http://schemas.openxmlformats.org/markup-compatibility/2006" xmlns:o="urn:schemas-microsoft-com:office:office" xmlns:r="http://schemas.openxmlformats.org/officeDocument/2006/relationships" xmlns:m="http://schemas.openxmlformats.org/officeDocument/2006/math" xmlns:v="urn:schemas-microsoft-com:vml" xmlns:wp14="http://schemas.microsoft.com/office/word/2010/wordprocessingDrawing" xmlns:wp="http://schemas.openxmlformats.org/drawingml/2006/wordprocessingDrawing" xmlns:w10="urn:schemas-microsoft-com:office:word" xmlns:w="http://schemas.openxmlformats.org/wordprocessingml/2006/main" xmlns:w14="http://schemas.microsoft.com/office/word/2010/wordml" xmlns:w15="http://schemas.microsoft.com/office/word/2012/wordml" xmlns:w16se="http://schemas.microsoft.com/office/word/2015/wordml/symex" xmlns:wpg="http://schemas.microsoft.com/office/word/2010/wordprocessingGroup" xmlns:wpi="http://schemas.microsoft.com/office/word/2010/wordprocessingInk" xmlns:wne="http://schemas.microsoft.com/office/word/2006/wordml" xmlns:wps="http://schemas.microsoft.com/office/word/2010/wordprocessingShape" mc:Ignorable="w14 w15 w16se wp14">
+  <w:abstractNum w:abstractNumId="0" w15:restartNumberingAfterBreak="0">
+    <w:nsid w:val="3FA434D9"/>
+    <w:multiLevelType w:val="multilevel"/>
+    <w:tmpl w:val="297E1262"/>
+    <w:lvl w:ilvl="0">
+      <w:start w:val="1"/>
+      <w:numFmt w:val="decimal"/>
+      <w:lvlText w:val="%1."/>
+      <w:lvlJc w:val="left"/>
+      <w:pPr>
+        <w:tabs>
+          <w:tab w:val="num" w:pos="720"/>
+        </w:tabs>
+        <w:ind w:left="720" w:hanging="360"/>
+      </w:pPr>
+    </w:lvl>
+    <w:lvl w:ilvl="1" w:tentative="1">
+      <w:start w:val="1"/>
+      <w:numFmt w:val="decimal"/>
+      <w:lvlText w:val="%2."/>
+      <w:lvlJc w:val="left"/>
+      <w:pPr>
+        <w:tabs>
+          <w:tab w:val="num" w:pos="1440"/>
+        </w:tabs>
+        <w:ind w:left="1440" w:hanging="360"/>
+      </w:pPr>
+    </w:lvl>
+    <w:lvl w:ilvl="2" w:tentative="1">
+      <w:start w:val="1"/>
+      <w:numFmt w:val="decimal"/>
+      <w:lvlText w:val="%3."/>
+      <w:lvlJc w:val="left"/>
+      <w:pPr>
+        <w:tabs>
+          <w:tab w:val="num" w:pos="2160"/>
+        </w:tabs>
+        <w:ind w:left="2160" w:hanging="360"/>
+      </w:pPr>
+    </w:lvl>
+    <w:lvl w:ilvl="3" w:tentative="1">
+      <w:start w:val="1"/>
+      <w:numFmt w:val="decimal"/>
+      <w:lvlText w:val="%4."/>
+      <w:lvlJc w:val="left"/>
+      <w:pPr>
+        <w:tabs>
+          <w:tab w:val="num" w:pos="2880"/>
+        </w:tabs>
+        <w:ind w:left="2880" w:hanging="360"/>
+      </w:pPr>
+    </w:lvl>
+    <w:lvl w:ilvl="4" w:tentative="1">
+      <w:start w:val="1"/>
+      <w:numFmt w:val="decimal"/>
+      <w:lvlText w:val="%5."/>
+      <w:lvlJc w:val="left"/>
+      <w:pPr>
+        <w:tabs>
+          <w:tab w:val="num" w:pos="3600"/>
+        </w:tabs>
+        <w:ind w:left="3600" w:hanging="360"/>
+      </w:pPr>
+    </w:lvl>
+    <w:lvl w:ilvl="5" w:tentative="1">
+      <w:start w:val="1"/>
+      <w:numFmt w:val="decimal"/>
+      <w:lvlText w:val="%6."/>
+      <w:lvlJc w:val="left"/>
+      <w:pPr>
+        <w:tabs>
+          <w:tab w:val="num" w:pos="4320"/>
+        </w:tabs>
+        <w:ind w:left="4320" w:hanging="360"/>
+      </w:pPr>
+    </w:lvl>
+    <w:lvl w:ilvl="6" w:tentative="1">
+      <w:start w:val="1"/>
+      <w:numFmt w:val="decimal"/>
+      <w:lvlText w:val="%7."/>
+      <w:lvlJc w:val="left"/>
+      <w:pPr>
+        <w:tabs>
+          <w:tab w:val="num" w:pos="5040"/>
+        </w:tabs>
+        <w:ind w:left="5040" w:hanging="360"/>
+      </w:pPr>
+    </w:lvl>
+    <w:lvl w:ilvl="7" w:tentative="1">
+      <w:start w:val="1"/>
+      <w:numFmt w:val="decimal"/>
+      <w:lvlText w:val="%8."/>
+      <w:lvlJc w:val="left"/>
+      <w:pPr>
+        <w:tabs>
+          <w:tab w:val="num" w:pos="5760"/>
+        </w:tabs>
+        <w:ind w:left="5760" w:hanging="360"/>
+      </w:pPr>
+    </w:lvl>
+    <w:lvl w:ilvl="8" w:tentative="1">
+      <w:start w:val="1"/>
+      <w:numFmt w:val="decimal"/>
+      <w:lvlText w:val="%9."/>
+      <w:lvlJc w:val="left"/>
+      <w:pPr>
+        <w:tabs>
+          <w:tab w:val="num" w:pos="6480"/>
+        </w:tabs>
+        <w:ind w:left="6480" w:hanging="360"/>
+      </w:pPr>
+    </w:lvl>
+  </w:abstractNum>
+  <w:abstractNum w:abstractNumId="1" w15:restartNumberingAfterBreak="0">
+    <w:nsid w:val="501927C4"/>
+    <w:multiLevelType w:val="multilevel"/>
+    <w:tmpl w:val="944EE006"/>
+    <w:lvl w:ilvl="0">
+      <w:start w:val="1"/>
+      <w:numFmt w:val="decimal"/>
+      <w:lvlText w:val="%1."/>
+      <w:lvlJc w:val="left"/>
+      <w:pPr>
+        <w:tabs>
+          <w:tab w:val="num" w:pos="720"/>
+        </w:tabs>
+        <w:ind w:left="720" w:hanging="360"/>
+      </w:pPr>
+    </w:lvl>
+    <w:lvl w:ilvl="1" w:tentative="1">
+      <w:start w:val="1"/>
+      <w:numFmt w:val="decimal"/>
+      <w:lvlText w:val="%2."/>
+      <w:lvlJc w:val="left"/>
+      <w:pPr>
+        <w:tabs>
+          <w:tab w:val="num" w:pos="1440"/>
+        </w:tabs>
+        <w:ind w:left="1440" w:hanging="360"/>
+      </w:pPr>
+    </w:lvl>
+    <w:lvl w:ilvl="2" w:tentative="1">
+      <w:start w:val="1"/>
+      <w:numFmt w:val="decimal"/>
+      <w:lvlText w:val="%3."/>
+      <w:lvlJc w:val="left"/>
+      <w:pPr>
+        <w:tabs>
+          <w:tab w:val="num" w:pos="2160"/>
+        </w:tabs>
+        <w:ind w:left="2160" w:hanging="360"/>
+      </w:pPr>
+    </w:lvl>
+    <w:lvl w:ilvl="3" w:tentative="1">
+      <w:start w:val="1"/>
+      <w:numFmt w:val="decimal"/>
+      <w:lvlText w:val="%4."/>
+      <w:lvlJc w:val="left"/>
+      <w:pPr>
+        <w:tabs>
+          <w:tab w:val="num" w:pos="2880"/>
+        </w:tabs>
+        <w:ind w:left="2880" w:hanging="360"/>
+      </w:pPr>
+    </w:lvl>
+    <w:lvl w:ilvl="4" w:tentative="1">
+      <w:start w:val="1"/>
+      <w:numFmt w:val="decimal"/>
+      <w:lvlText w:val="%5."/>
+      <w:lvlJc w:val="left"/>
+      <w:pPr>
+        <w:tabs>
+          <w:tab w:val="num" w:pos="3600"/>
+        </w:tabs>
+        <w:ind w:left="3600" w:hanging="360"/>
+      </w:pPr>
+    </w:lvl>
+    <w:lvl w:ilvl="5" w:tentative="1">
+      <w:start w:val="1"/>
+      <w:numFmt w:val="decimal"/>
+      <w:lvlText w:val="%6."/>
+      <w:lvlJc w:val="left"/>
+      <w:pPr>
+        <w:tabs>
+          <w:tab w:val="num" w:pos="4320"/>
+        </w:tabs>
+        <w:ind w:left="4320" w:hanging="360"/>
+      </w:pPr>
+    </w:lvl>
+    <w:lvl w:ilvl="6" w:tentative="1">
+      <w:start w:val="1"/>
+      <w:numFmt w:val="decimal"/>
+      <w:lvlText w:val="%7."/>
+      <w:lvlJc w:val="left"/>
+      <w:pPr>
+        <w:tabs>
+          <w:tab w:val="num" w:pos="5040"/>
+        </w:tabs>
+        <w:ind w:left="5040" w:hanging="360"/>
+      </w:pPr>
+    </w:lvl>
+    <w:lvl w:ilvl="7" w:tentative="1">
+      <w:start w:val="1"/>
+      <w:numFmt w:val="decimal"/>
+      <w:lvlText w:val="%8."/>
+      <w:lvlJc w:val="left"/>
+      <w:pPr>
+        <w:tabs>
+          <w:tab w:val="num" w:pos="5760"/>
+        </w:tabs>
+        <w:ind w:left="5760" w:hanging="360"/>
+      </w:pPr>
+    </w:lvl>
+    <w:lvl w:ilvl="8" w:tentative="1">
+      <w:start w:val="1"/>
+      <w:numFmt w:val="decimal"/>
+      <w:lvlText w:val="%9."/>
+      <w:lvlJc w:val="left"/>
+      <w:pPr>
+        <w:tabs>
+          <w:tab w:val="num" w:pos="6480"/>
+        </w:tabs>
+        <w:ind w:left="6480" w:hanging="360"/>
+      </w:pPr>
+    </w:lvl>
+  </w:abstractNum>
+  <w:num w:numId="1">
+    <w:abstractNumId w:val="0"/>
+  </w:num>
+  <w:num w:numId="2">
+    <w:abstractNumId w:val="1"/>
+  </w:num>
+</w:numbering>
 </file>
 
 <file path=word/styles.xml><?xml version="1.0" encoding="utf-8"?>
@@ -654,6 +1357,47 @@
       <w:szCs w:val="32"/>
     </w:rPr>
   </w:style>
+  <w:style w:type="paragraph" w:styleId="NormalWeb">
+    <w:name w:val="Normal (Web)"/>
+    <w:basedOn w:val="Normal"/>
+    <w:uiPriority w:val="99"/>
+    <w:semiHidden/>
+    <w:unhideWhenUsed/>
+    <w:rsid w:val="00FC4DD0"/>
+    <w:pPr>
+      <w:spacing w:before="100" w:beforeAutospacing="1" w:after="100" w:afterAutospacing="1" w:line="240" w:lineRule="auto"/>
+      <w:jc w:val="left"/>
+    </w:pPr>
+    <w:rPr>
+      <w:rFonts w:eastAsia="Times New Roman" w:cs="Times New Roman"/>
+      <w:kern w:val="0"/>
+      <w14:ligatures w14:val="none"/>
+    </w:rPr>
+  </w:style>
+  <w:style w:type="character" w:styleId="HTMLCode">
+    <w:name w:val="HTML Code"/>
+    <w:basedOn w:val="DefaultParagraphFont"/>
+    <w:uiPriority w:val="99"/>
+    <w:semiHidden/>
+    <w:unhideWhenUsed/>
+    <w:rsid w:val="00FC4DD0"/>
+    <w:rPr>
+      <w:rFonts w:ascii="Courier New" w:eastAsia="Times New Roman" w:hAnsi="Courier New" w:cs="Courier New"/>
+      <w:sz w:val="20"/>
+      <w:szCs w:val="20"/>
+    </w:rPr>
+  </w:style>
+  <w:style w:type="character" w:styleId="Strong">
+    <w:name w:val="Strong"/>
+    <w:basedOn w:val="DefaultParagraphFont"/>
+    <w:uiPriority w:val="22"/>
+    <w:qFormat/>
+    <w:rsid w:val="00FC4DD0"/>
+    <w:rPr>
+      <w:b/>
+      <w:bCs/>
+    </w:rPr>
+  </w:style>
 </w:styles>
 </file>
 

</xml_diff>